<commit_message>
Adjusted about me and bio sections with HTML & CSS
</commit_message>
<xml_diff>
--- a/prototype/About Me.docx
+++ b/prototype/About Me.docx
@@ -7,6 +7,19 @@
         <w:ind w:firstLine="720"/>
       </w:pPr>
       <w:r>
+        <w:t>About me</w:t>
+      </w:r>
+    </w:p>
+    <w:p>
+      <w:pPr>
+        <w:ind w:firstLine="720"/>
+      </w:pPr>
+    </w:p>
+    <w:p>
+      <w:pPr>
+        <w:ind w:firstLine="720"/>
+      </w:pPr>
+      <w:r>
         <w:t xml:space="preserve">My life began in the opposite way of software development. I always loved art. Traditional Art studies </w:t>
       </w:r>
       <w:r>
@@ -56,11 +69,185 @@
         <w:t>It was an amazing experience for me. Basic was hard for me to absorb but I wanted nothing more than to become good at it</w:t>
       </w:r>
       <w:r>
-        <w:t xml:space="preserve">. Unfortunately </w:t>
-      </w:r>
+        <w:t xml:space="preserve">. </w:t>
+      </w:r>
+      <w:r>
+        <w:t xml:space="preserve">I never lost my curiosity for it over all these years. </w:t>
+      </w:r>
+      <w:r>
+        <w:t xml:space="preserve">I </w:t>
+      </w:r>
+      <w:r>
+        <w:t xml:space="preserve">didn’t get to learn more about programming until a few years ago. </w:t>
+      </w:r>
+      <w:r>
+        <w:t xml:space="preserve">Looking into going back to school, </w:t>
+      </w:r>
+      <w:proofErr w:type="gramStart"/>
+      <w:r>
+        <w:t>ad’s</w:t>
+      </w:r>
+      <w:proofErr w:type="gramEnd"/>
+      <w:r>
+        <w:t xml:space="preserve"> popped up in my social media feed about Udemy.</w:t>
+      </w:r>
+      <w:r>
+        <w:t xml:space="preserve"> I started buying programming courses on sale every time I got a chance. I really want to </w:t>
+      </w:r>
+      <w:r>
+        <w:t xml:space="preserve">learn to be a Full Stack Web Developer, so I </w:t>
+      </w:r>
+      <w:proofErr w:type="gramStart"/>
+      <w:r>
+        <w:t>have to</w:t>
+      </w:r>
+      <w:proofErr w:type="gramEnd"/>
       <w:r>
         <w:t xml:space="preserve"> </w:t>
       </w:r>
+      <w:r>
+        <w:t>get this down!</w:t>
+      </w:r>
+    </w:p>
+    <w:p>
+      <w:pPr>
+        <w:ind w:firstLine="720"/>
+      </w:pPr>
+    </w:p>
+    <w:p>
+      <w:pPr>
+        <w:ind w:firstLine="720"/>
+      </w:pPr>
+    </w:p>
+    <w:p>
+      <w:pPr>
+        <w:ind w:firstLine="720"/>
+      </w:pPr>
+      <w:r>
+        <w:t>Bio</w:t>
+      </w:r>
+    </w:p>
+    <w:p/>
+    <w:p>
+      <w:pPr>
+        <w:ind w:firstLine="720"/>
+      </w:pPr>
+      <w:r>
+        <w:t xml:space="preserve">Growing up learning art I was able to transition into graphic design and some mild 3D modeling animation. I have had the pleasure of working freelanced in the graphic art field for over 20 years. Because of the lack of income for fees, I left college before completion and served in the U.S. Army. In the U.S. Army I started as a Computer </w:t>
+      </w:r>
+      <w:r>
+        <w:t>Automation System Repairer. We p</w:t>
+      </w:r>
+      <w:r>
+        <w:t>erform</w:t>
+      </w:r>
+      <w:r>
+        <w:t>ed</w:t>
+      </w:r>
+      <w:r>
+        <w:t xml:space="preserve"> maintenance of microcomputers and electro-mechanical telecommunications terminal equipment</w:t>
+      </w:r>
+      <w:r>
+        <w:t xml:space="preserve">. So, I delt more with computer hardware trouble shooting. Eventually my job title changed </w:t>
+      </w:r>
+      <w:r>
+        <w:t>to Special</w:t>
+      </w:r>
+      <w:r>
+        <w:t xml:space="preserve"> Electrical Dev Repairer</w:t>
+      </w:r>
+      <w:r>
+        <w:t xml:space="preserve"> or Computer/Detection System Repairer</w:t>
+      </w:r>
+      <w:r>
+        <w:t xml:space="preserve">. </w:t>
+      </w:r>
+      <w:r>
+        <w:t xml:space="preserve">I had an opportunity to serve our country by helping fight in the war in Iraq. Once I came </w:t>
+      </w:r>
+      <w:r>
+        <w:t>home,</w:t>
+      </w:r>
+      <w:r>
+        <w:t xml:space="preserve"> I served in </w:t>
+      </w:r>
+      <w:r>
+        <w:t xml:space="preserve">General and Assistant </w:t>
+      </w:r>
+      <w:r>
+        <w:t>Manager</w:t>
+      </w:r>
+      <w:r>
+        <w:t xml:space="preserve"> roles over popular restaurants as Waffle House and Pizza Hut. Which I hated by the way. Those jobs lead me far away from my love in the computer tech, </w:t>
+      </w:r>
+      <w:proofErr w:type="gramStart"/>
+      <w:r>
+        <w:t>art</w:t>
+      </w:r>
+      <w:proofErr w:type="gramEnd"/>
+      <w:r>
+        <w:t xml:space="preserve"> and design fields. Now that I am much older. My dreams of becoming a software developer are still alive today. I </w:t>
+      </w:r>
+      <w:r>
+        <w:t xml:space="preserve">will </w:t>
+      </w:r>
+      <w:r>
+        <w:t xml:space="preserve">continue </w:t>
+      </w:r>
+      <w:r>
+        <w:t xml:space="preserve">learn all I can to make it happen. </w:t>
+      </w:r>
+      <w:r>
+        <w:t xml:space="preserve"> </w:t>
+      </w:r>
+    </w:p>
+    <w:p>
+      <w:pPr>
+        <w:ind w:firstLine="720"/>
+      </w:pPr>
+    </w:p>
+    <w:p>
+      <w:pPr>
+        <w:ind w:firstLine="720"/>
+      </w:pPr>
+    </w:p>
+    <w:p>
+      <w:pPr>
+        <w:ind w:firstLine="720"/>
+      </w:pPr>
+    </w:p>
+    <w:p>
+      <w:pPr>
+        <w:ind w:firstLine="720"/>
+      </w:pPr>
+    </w:p>
+    <w:p>
+      <w:pPr>
+        <w:ind w:firstLine="720"/>
+      </w:pPr>
+    </w:p>
+    <w:p>
+      <w:pPr>
+        <w:ind w:firstLine="720"/>
+      </w:pPr>
+      <w:hyperlink r:id="rId4" w:history="1">
+        <w:r>
+          <w:rPr>
+            <w:rStyle w:val="Hyperlink"/>
+          </w:rPr>
+          <w:t>https://www.youtube.com/watch?v=Mby09PGaPiE</w:t>
+        </w:r>
+      </w:hyperlink>
+    </w:p>
+    <w:p>
+      <w:pPr>
+        <w:ind w:firstLine="720"/>
+      </w:pPr>
+    </w:p>
+    <w:p>
+      <w:pPr>
+        <w:ind w:firstLine="720"/>
+      </w:pPr>
     </w:p>
     <w:sectPr>
       <w:pgSz w:w="12240" w:h="15840"/>
@@ -470,7 +657,6 @@
   <w:style w:type="character" w:default="1" w:styleId="DefaultParagraphFont">
     <w:name w:val="Default Paragraph Font"/>
     <w:uiPriority w:val="1"/>
-    <w:semiHidden/>
     <w:unhideWhenUsed/>
   </w:style>
   <w:style w:type="table" w:default="1" w:styleId="TableNormal">
@@ -493,6 +679,29 @@
     <w:uiPriority w:val="99"/>
     <w:semiHidden/>
     <w:unhideWhenUsed/>
+  </w:style>
+  <w:style w:type="character" w:styleId="Hyperlink">
+    <w:name w:val="Hyperlink"/>
+    <w:basedOn w:val="DefaultParagraphFont"/>
+    <w:uiPriority w:val="99"/>
+    <w:unhideWhenUsed/>
+    <w:rsid w:val="00BC7CB9"/>
+    <w:rPr>
+      <w:color w:val="0563C1" w:themeColor="hyperlink"/>
+      <w:u w:val="single"/>
+    </w:rPr>
+  </w:style>
+  <w:style w:type="character" w:styleId="UnresolvedMention">
+    <w:name w:val="Unresolved Mention"/>
+    <w:basedOn w:val="DefaultParagraphFont"/>
+    <w:uiPriority w:val="99"/>
+    <w:semiHidden/>
+    <w:unhideWhenUsed/>
+    <w:rsid w:val="00BC7CB9"/>
+    <w:rPr>
+      <w:color w:val="605E5C"/>
+      <w:shd w:val="clear" w:color="auto" w:fill="E1DFDD"/>
+    </w:rPr>
   </w:style>
 </w:styles>
 </file>

</xml_diff>

<commit_message>
Finished Portfolio Cards with HTML and CSS
</commit_message>
<xml_diff>
--- a/prototype/About Me.docx
+++ b/prototype/About Me.docx
@@ -75,13 +75,7 @@
         <w:t xml:space="preserve">I never lost my curiosity for it over all these years. </w:t>
       </w:r>
       <w:r>
-        <w:t xml:space="preserve">I </w:t>
-      </w:r>
-      <w:r>
-        <w:t xml:space="preserve">didn’t get to learn more about programming until a few years ago. </w:t>
-      </w:r>
-      <w:r>
-        <w:t xml:space="preserve">Looking into going back to school, </w:t>
+        <w:t xml:space="preserve">I didn’t get to learn more about programming until a few years ago. Looking into going back to school, </w:t>
       </w:r>
       <w:proofErr w:type="gramStart"/>
       <w:r>
@@ -89,10 +83,7 @@
       </w:r>
       <w:proofErr w:type="gramEnd"/>
       <w:r>
-        <w:t xml:space="preserve"> popped up in my social media feed about Udemy.</w:t>
-      </w:r>
-      <w:r>
-        <w:t xml:space="preserve"> I started buying programming courses on sale every time I got a chance. I really want to </w:t>
+        <w:t xml:space="preserve"> popped up in my social media feed about Udemy. I started buying programming courses on sale every time I got a chance. I really want to </w:t>
       </w:r>
       <w:r>
         <w:t xml:space="preserve">learn to be a Full Stack Web Developer, so I </w:t>
@@ -172,13 +163,7 @@
         <w:t xml:space="preserve"> I served in </w:t>
       </w:r>
       <w:r>
-        <w:t xml:space="preserve">General and Assistant </w:t>
-      </w:r>
-      <w:r>
-        <w:t>Manager</w:t>
-      </w:r>
-      <w:r>
-        <w:t xml:space="preserve"> roles over popular restaurants as Waffle House and Pizza Hut. Which I hated by the way. Those jobs lead me far away from my love in the computer tech, </w:t>
+        <w:t xml:space="preserve">General and Assistant Manager roles over popular restaurants as Waffle House and Pizza Hut. Which I hated by the way. Those jobs lead me far away from my love in the computer tech, </w:t>
       </w:r>
       <w:proofErr w:type="gramStart"/>
       <w:r>
@@ -220,15 +205,21 @@
       <w:pPr>
         <w:ind w:firstLine="720"/>
       </w:pPr>
-    </w:p>
-    <w:p>
-      <w:pPr>
-        <w:ind w:firstLine="720"/>
-      </w:pPr>
-    </w:p>
-    <w:p>
-      <w:pPr>
-        <w:ind w:firstLine="720"/>
+      <w:r>
+        <w:t>Link to go on BIO page</w:t>
+      </w:r>
+    </w:p>
+    <w:p>
+      <w:pPr>
+        <w:ind w:firstLine="720"/>
+      </w:pPr>
+    </w:p>
+    <w:p>
+      <w:pPr>
+        <w:ind w:firstLine="720"/>
+        <w:rPr>
+          <w:rStyle w:val="Hyperlink"/>
+        </w:rPr>
       </w:pPr>
       <w:hyperlink r:id="rId4" w:history="1">
         <w:r>
@@ -243,6 +234,19 @@
       <w:pPr>
         <w:ind w:firstLine="720"/>
       </w:pPr>
+    </w:p>
+    <w:p>
+      <w:pPr>
+        <w:ind w:firstLine="720"/>
+      </w:pPr>
+    </w:p>
+    <w:p>
+      <w:pPr>
+        <w:ind w:firstLine="720"/>
+      </w:pPr>
+      <w:r>
+        <w:t>About my Portfolio</w:t>
+      </w:r>
     </w:p>
     <w:p>
       <w:pPr>
@@ -657,6 +661,7 @@
   <w:style w:type="character" w:default="1" w:styleId="DefaultParagraphFont">
     <w:name w:val="Default Paragraph Font"/>
     <w:uiPriority w:val="1"/>
+    <w:semiHidden/>
     <w:unhideWhenUsed/>
   </w:style>
   <w:style w:type="table" w:default="1" w:styleId="TableNormal">

</xml_diff>